<commit_message>
Updated code to return endpoints of the bus journey
</commit_message>
<xml_diff>
--- a/Project doc.docx
+++ b/Project doc.docx
@@ -271,9 +271,8 @@
           <w:color w:val="auto"/>
           <w:lang w:eastAsia="en-GB"/>
         </w:rPr>
-        <w:t xml:space="preserve">One </w:t>
-      </w:r>
-      <w:proofErr w:type="gramStart"/>
+        <w:t xml:space="preserve">One particular bus service, </w:t>
+      </w:r>
       <w:r>
         <w:rPr>
           <w:rFonts w:eastAsia="Times New Roman"/>
@@ -282,31 +281,8 @@
           <w:color w:val="auto"/>
           <w:lang w:eastAsia="en-GB"/>
         </w:rPr>
-        <w:t>particular bus</w:t>
-      </w:r>
-      <w:proofErr w:type="gramEnd"/>
-      <w:r>
-        <w:rPr>
-          <w:rFonts w:eastAsia="Times New Roman"/>
-          <w:b/>
-          <w:bCs/>
-          <w:color w:val="auto"/>
-          <w:lang w:eastAsia="en-GB"/>
-        </w:rPr>
-        <w:t xml:space="preserve"> service, </w:t>
-      </w:r>
-      <w:proofErr w:type="spellStart"/>
-      <w:r>
-        <w:rPr>
-          <w:rFonts w:eastAsia="Times New Roman"/>
-          <w:b/>
-          <w:bCs/>
-          <w:color w:val="auto"/>
-          <w:lang w:eastAsia="en-GB"/>
-        </w:rPr>
-        <w:t>identifed</w:t>
-      </w:r>
-      <w:proofErr w:type="spellEnd"/>
+        <w:t>identified</w:t>
+      </w:r>
       <w:r>
         <w:rPr>
           <w:rFonts w:eastAsia="Times New Roman"/>
@@ -1041,67 +1017,273 @@
     </w:p>
     <w:p>
       <w:pPr>
-        <w:rPr>
-          <w:rStyle w:val="Hyperlink"/>
-          <w:rFonts w:cstheme="minorHAnsi"/>
-          <w:color w:val="034990" w:themeColor="hyperlink" w:themeShade="BF"/>
-        </w:rPr>
-      </w:pPr>
-    </w:p>
-    <w:p>
-      <w:pPr>
-        <w:rPr>
-          <w:rFonts w:eastAsia="Times New Roman" w:cstheme="minorHAnsi"/>
+        <w:spacing w:after="0" w:line="240" w:lineRule="auto"/>
+        <w:rPr>
+          <w:rStyle w:val="Hyperlink"/>
+          <w:rFonts w:ascii="Consolas" w:hAnsi="Consolas" w:cstheme="minorHAnsi"/>
+          <w:color w:val="auto"/>
+          <w:u w:val="none"/>
+        </w:rPr>
+      </w:pPr>
+    </w:p>
+    <w:p>
+      <w:pPr>
+        <w:pStyle w:val="Heading2"/>
+        <w:rPr>
+          <w:rStyle w:val="Hyperlink"/>
+          <w:rFonts w:asciiTheme="minorHAnsi" w:hAnsiTheme="minorHAnsi" w:cstheme="minorHAnsi"/>
           <w:b/>
           <w:bCs/>
-          <w:color w:val="333333"/>
-          <w:lang w:eastAsia="en-GB"/>
-        </w:rPr>
-      </w:pPr>
-    </w:p>
-    <w:p>
-      <w:pPr>
-        <w:rPr>
-          <w:rFonts w:eastAsia="Times New Roman" w:cstheme="minorHAnsi"/>
+          <w:color w:val="auto"/>
+          <w:u w:val="none"/>
+        </w:rPr>
+      </w:pPr>
+      <w:r>
+        <w:rPr>
+          <w:rStyle w:val="Hyperlink"/>
+          <w:rFonts w:asciiTheme="minorHAnsi" w:hAnsiTheme="minorHAnsi" w:cstheme="minorHAnsi"/>
           <w:b/>
           <w:bCs/>
-          <w:color w:val="333333"/>
-          <w:lang w:eastAsia="en-GB"/>
-        </w:rPr>
-      </w:pPr>
-    </w:p>
-    <w:p>
-      <w:pPr>
-        <w:rPr>
-          <w:rFonts w:eastAsia="Times New Roman" w:cstheme="minorHAnsi"/>
+          <w:color w:val="auto"/>
+          <w:u w:val="none"/>
+        </w:rPr>
+        <w:t xml:space="preserve">Pulling </w:t>
+      </w:r>
+      <w:r>
+        <w:rPr>
+          <w:rStyle w:val="Hyperlink"/>
+          <w:rFonts w:cstheme="minorHAnsi"/>
           <w:b/>
           <w:bCs/>
-          <w:color w:val="333333"/>
-          <w:lang w:eastAsia="en-GB"/>
-        </w:rPr>
-      </w:pPr>
-    </w:p>
-    <w:p>
-      <w:pPr>
-        <w:rPr>
-          <w:rFonts w:eastAsia="Times New Roman" w:cstheme="minorHAnsi"/>
+          <w:color w:val="auto"/>
+          <w:u w:val="none"/>
+        </w:rPr>
+        <w:t>values from the dictionary.</w:t>
+      </w:r>
+    </w:p>
+    <w:p>
+      <w:pPr>
+        <w:spacing w:after="0" w:line="240" w:lineRule="auto"/>
+        <w:rPr>
+          <w:rStyle w:val="Hyperlink"/>
+          <w:rFonts w:cstheme="minorHAnsi"/>
+          <w:color w:val="auto"/>
+          <w:u w:val="none"/>
+        </w:rPr>
+      </w:pPr>
+      <w:r>
+        <w:rPr>
+          <w:rStyle w:val="Hyperlink"/>
+          <w:rFonts w:cstheme="minorHAnsi"/>
+          <w:color w:val="auto"/>
+          <w:u w:val="none"/>
+        </w:rPr>
+        <w:t>The below shows a way of getting the end points of the journey</w:t>
+      </w:r>
+    </w:p>
+    <w:p>
+      <w:pPr>
+        <w:spacing w:after="0" w:line="240" w:lineRule="auto"/>
+        <w:rPr>
+          <w:rStyle w:val="Hyperlink"/>
+          <w:rFonts w:cstheme="minorHAnsi"/>
           <w:b/>
           <w:bCs/>
-          <w:color w:val="333333"/>
-          <w:lang w:eastAsia="en-GB"/>
-        </w:rPr>
-      </w:pPr>
-    </w:p>
-    <w:p>
-      <w:pPr>
-        <w:rPr>
-          <w:rFonts w:eastAsia="Times New Roman" w:cstheme="minorHAnsi"/>
+          <w:color w:val="auto"/>
+          <w:u w:val="none"/>
+        </w:rPr>
+      </w:pPr>
+      <w:r>
+        <w:rPr>
+          <w:rStyle w:val="Hyperlink"/>
+          <w:rFonts w:cstheme="minorHAnsi"/>
           <w:b/>
           <w:bCs/>
-          <w:color w:val="333333"/>
-          <w:lang w:eastAsia="en-GB"/>
-        </w:rPr>
-      </w:pPr>
+          <w:color w:val="auto"/>
+          <w:u w:val="none"/>
+        </w:rPr>
+        <w:t>print(</w:t>
+      </w:r>
+      <w:proofErr w:type="spellStart"/>
+      <w:r>
+        <w:rPr>
+          <w:rStyle w:val="Hyperlink"/>
+          <w:rFonts w:cstheme="minorHAnsi"/>
+          <w:b/>
+          <w:bCs/>
+          <w:color w:val="auto"/>
+          <w:u w:val="none"/>
+        </w:rPr>
+        <w:t>my_dict</w:t>
+      </w:r>
+      <w:proofErr w:type="spellEnd"/>
+      <w:r>
+        <w:rPr>
+          <w:rStyle w:val="Hyperlink"/>
+          <w:rFonts w:cstheme="minorHAnsi"/>
+          <w:b/>
+          <w:bCs/>
+          <w:color w:val="auto"/>
+          <w:u w:val="none"/>
+        </w:rPr>
+        <w:t>['directions'][0]['destination'])</w:t>
+      </w:r>
+    </w:p>
+    <w:p>
+      <w:pPr>
+        <w:spacing w:after="0" w:line="240" w:lineRule="auto"/>
+        <w:rPr>
+          <w:rStyle w:val="Hyperlink"/>
+          <w:rFonts w:cstheme="minorHAnsi"/>
+          <w:color w:val="auto"/>
+          <w:u w:val="none"/>
+        </w:rPr>
+      </w:pPr>
+      <w:r>
+        <w:rPr>
+          <w:rStyle w:val="Hyperlink"/>
+          <w:rFonts w:cstheme="minorHAnsi"/>
+          <w:color w:val="auto"/>
+          <w:u w:val="none"/>
+        </w:rPr>
+        <w:t>{'description': 'High Woods, Essex'}</w:t>
+      </w:r>
+    </w:p>
+    <w:p>
+      <w:pPr>
+        <w:spacing w:after="0" w:line="240" w:lineRule="auto"/>
+        <w:rPr>
+          <w:rStyle w:val="Hyperlink"/>
+          <w:rFonts w:cstheme="minorHAnsi"/>
+          <w:b/>
+          <w:bCs/>
+          <w:color w:val="auto"/>
+          <w:u w:val="none"/>
+        </w:rPr>
+      </w:pPr>
+      <w:r>
+        <w:rPr>
+          <w:rStyle w:val="Hyperlink"/>
+          <w:rFonts w:cstheme="minorHAnsi"/>
+          <w:b/>
+          <w:bCs/>
+          <w:color w:val="auto"/>
+          <w:u w:val="none"/>
+        </w:rPr>
+        <w:t>print(</w:t>
+      </w:r>
+      <w:proofErr w:type="spellStart"/>
+      <w:r>
+        <w:rPr>
+          <w:rStyle w:val="Hyperlink"/>
+          <w:rFonts w:cstheme="minorHAnsi"/>
+          <w:b/>
+          <w:bCs/>
+          <w:color w:val="auto"/>
+          <w:u w:val="none"/>
+        </w:rPr>
+        <w:t>my_dict</w:t>
+      </w:r>
+      <w:proofErr w:type="spellEnd"/>
+      <w:r>
+        <w:rPr>
+          <w:rStyle w:val="Hyperlink"/>
+          <w:rFonts w:cstheme="minorHAnsi"/>
+          <w:b/>
+          <w:bCs/>
+          <w:color w:val="auto"/>
+          <w:u w:val="none"/>
+        </w:rPr>
+        <w:t>['directions'][0]['destination']['description'])</w:t>
+      </w:r>
+    </w:p>
+    <w:p>
+      <w:pPr>
+        <w:spacing w:after="0" w:line="240" w:lineRule="auto"/>
+        <w:rPr>
+          <w:rStyle w:val="Hyperlink"/>
+          <w:rFonts w:cstheme="minorHAnsi"/>
+          <w:color w:val="auto"/>
+          <w:u w:val="none"/>
+        </w:rPr>
+      </w:pPr>
+      <w:r>
+        <w:rPr>
+          <w:rStyle w:val="Hyperlink"/>
+          <w:rFonts w:cstheme="minorHAnsi"/>
+          <w:color w:val="auto"/>
+          <w:u w:val="none"/>
+        </w:rPr>
+        <w:t>High Woods, Essex</w:t>
+      </w:r>
+    </w:p>
+    <w:p>
+      <w:pPr>
+        <w:spacing w:after="0" w:line="240" w:lineRule="auto"/>
+        <w:rPr>
+          <w:rStyle w:val="Hyperlink"/>
+          <w:rFonts w:cstheme="minorHAnsi"/>
+          <w:b/>
+          <w:bCs/>
+          <w:color w:val="auto"/>
+          <w:u w:val="none"/>
+        </w:rPr>
+      </w:pPr>
+      <w:r>
+        <w:rPr>
+          <w:rStyle w:val="Hyperlink"/>
+          <w:rFonts w:cstheme="minorHAnsi"/>
+          <w:b/>
+          <w:bCs/>
+          <w:color w:val="auto"/>
+          <w:u w:val="none"/>
+        </w:rPr>
+        <w:t>print(</w:t>
+      </w:r>
+      <w:proofErr w:type="spellStart"/>
+      <w:r>
+        <w:rPr>
+          <w:rStyle w:val="Hyperlink"/>
+          <w:rFonts w:cstheme="minorHAnsi"/>
+          <w:b/>
+          <w:bCs/>
+          <w:color w:val="auto"/>
+          <w:u w:val="none"/>
+        </w:rPr>
+        <w:t>my_dict</w:t>
+      </w:r>
+      <w:proofErr w:type="spellEnd"/>
+      <w:r>
+        <w:rPr>
+          <w:rStyle w:val="Hyperlink"/>
+          <w:rFonts w:cstheme="minorHAnsi"/>
+          <w:b/>
+          <w:bCs/>
+          <w:color w:val="auto"/>
+          <w:u w:val="none"/>
+        </w:rPr>
+        <w:t>['directions'][1]['destination']['description'])</w:t>
+      </w:r>
+    </w:p>
+    <w:p>
+      <w:pPr>
+        <w:spacing w:after="0" w:line="240" w:lineRule="auto"/>
+        <w:rPr>
+          <w:rStyle w:val="Hyperlink"/>
+          <w:rFonts w:cstheme="minorHAnsi"/>
+          <w:color w:val="auto"/>
+          <w:u w:val="none"/>
+        </w:rPr>
+      </w:pPr>
+      <w:r>
+        <w:rPr>
+          <w:rStyle w:val="Hyperlink"/>
+          <w:rFonts w:cstheme="minorHAnsi"/>
+          <w:color w:val="auto"/>
+          <w:u w:val="none"/>
+        </w:rPr>
+        <w:t>Stanway, Essex</w:t>
+      </w:r>
     </w:p>
     <w:p>
       <w:pPr>
@@ -1152,43 +1334,7 @@
             <w:color w:val="034990" w:themeColor="hyperlink" w:themeShade="BF"/>
             <w:shd w:val="clear" w:color="auto" w:fill="FFFFFF"/>
           </w:rPr>
-          <w:t>https://transportapi.com/v3/uk/bus/stop/1500AA20/live.json?app_id=9e91c41c&amp;app_key=ebaa5b9461f7f42778146f909073d17a&amp;group=rout</w:t>
-        </w:r>
-        <w:r>
-          <w:rPr>
-            <w:rStyle w:val="Hyperlink"/>
-            <w:rFonts w:cstheme="minorHAnsi"/>
-            <w:color w:val="034990" w:themeColor="hyperlink" w:themeShade="BF"/>
-            <w:shd w:val="clear" w:color="auto" w:fill="FFFFFF"/>
-          </w:rPr>
-          <w:t>e</w:t>
-        </w:r>
-        <w:r>
-          <w:rPr>
-            <w:rStyle w:val="Hyperlink"/>
-            <w:rFonts w:cstheme="minorHAnsi"/>
-            <w:color w:val="034990" w:themeColor="hyperlink" w:themeShade="BF"/>
-            <w:shd w:val="clear" w:color="auto" w:fill="FFFFFF"/>
-          </w:rPr>
-          <w:t>&amp;next</w:t>
-        </w:r>
-        <w:r>
-          <w:rPr>
-            <w:rStyle w:val="Hyperlink"/>
-            <w:rFonts w:cstheme="minorHAnsi"/>
-            <w:color w:val="034990" w:themeColor="hyperlink" w:themeShade="BF"/>
-            <w:shd w:val="clear" w:color="auto" w:fill="FFFFFF"/>
-          </w:rPr>
-          <w:t>b</w:t>
-        </w:r>
-        <w:r>
-          <w:rPr>
-            <w:rStyle w:val="Hyperlink"/>
-            <w:rFonts w:cstheme="minorHAnsi"/>
-            <w:color w:val="034990" w:themeColor="hyperlink" w:themeShade="BF"/>
-            <w:shd w:val="clear" w:color="auto" w:fill="FFFFFF"/>
-          </w:rPr>
-          <w:t>uses=yes</w:t>
+          <w:t>https://transportapi.com/v3/uk/bus/stop/1500AA20/live.json?app_id=9e91c41c&amp;app_key=ebaa5b9461f7f42778146f909073d17a&amp;group=route&amp;nextbuses=yes</w:t>
         </w:r>
       </w:hyperlink>
     </w:p>

</xml_diff>